<commit_message>
uploading before the trip. on intro
</commit_message>
<xml_diff>
--- a/manuscript/references_list.docx
+++ b/manuscript/references_list.docx
@@ -225,6 +225,7 @@
         <w:spacing w:line="360" w:lineRule="auto"/>
         <w:rPr>
           <w:rFonts w:ascii="Verdana" w:hAnsi="Verdana"/>
+          <w:lang w:val="de-DE"/>
         </w:rPr>
       </w:pPr>
       <w:r>
@@ -237,238 +238,892 @@
         <w:rPr>
           <w:rFonts w:ascii="Verdana" w:hAnsi="Verdana"/>
         </w:rPr>
-        <w:t xml:space="preserve">Tashman S, Kopf S, Fu FH. The Kinematic Basis of Anterior Cruciate Ligament Reconstruction. Oper Tech Sports Med </w:t>
-      </w:r>
+        <w:t xml:space="preserve">Tashman S, Kopf S, Fu FH. The Kinematic Basis of Anterior Cruciate Ligament Reconstruction. </w:t>
+      </w:r>
+      <w:r>
+        <w:rPr>
+          <w:rFonts w:ascii="Verdana" w:hAnsi="Verdana"/>
+          <w:lang w:val="de-DE"/>
+        </w:rPr>
+        <w:t xml:space="preserve">Oper Tech Sports Med 2008;16:116-8. </w:t>
+      </w:r>
+      <w:r>
+        <w:fldChar w:fldCharType="begin"/>
+      </w:r>
+      <w:r>
+        <w:rPr>
+          <w:lang w:val="de-DE"/>
+        </w:rPr>
+        <w:instrText>HYPERLINK "https://doi.org/10.1053/j.otsm.2008.10.005"</w:instrText>
+      </w:r>
+      <w:r>
+        <w:fldChar w:fldCharType="separate"/>
+      </w:r>
+      <w:r>
+        <w:rPr>
+          <w:rStyle w:val="Hyperlink"/>
+          <w:rFonts w:ascii="Verdana" w:hAnsi="Verdana"/>
+          <w:lang w:val="de-DE"/>
+        </w:rPr>
+        <w:t>https://doi.org/10.1053/j.otsm.2008.10.005</w:t>
+      </w:r>
+      <w:r>
+        <w:rPr>
+          <w:rStyle w:val="Hyperlink"/>
+          <w:rFonts w:ascii="Verdana" w:hAnsi="Verdana"/>
+        </w:rPr>
+        <w:fldChar w:fldCharType="end"/>
+      </w:r>
+      <w:r>
+        <w:rPr>
+          <w:rFonts w:ascii="Verdana" w:hAnsi="Verdana"/>
+          <w:lang w:val="de-DE"/>
+        </w:rPr>
+        <w:t>.</w:t>
+      </w:r>
+    </w:p>
+    <w:p>
+      <w:pPr>
+        <w:spacing w:line="360" w:lineRule="auto"/>
+        <w:rPr>
+          <w:rFonts w:ascii="Verdana" w:hAnsi="Verdana"/>
+          <w:lang w:val="de-DE"/>
+        </w:rPr>
+      </w:pPr>
+      <w:r>
+        <w:rPr>
+          <w:rFonts w:ascii="Verdana" w:hAnsi="Verdana"/>
+          <w:lang w:val="de-DE"/>
+        </w:rPr>
+        <w:t>[</w:t>
+      </w:r>
+      <w:r>
+        <w:rPr>
+          <w:rFonts w:ascii="Verdana" w:hAnsi="Verdana"/>
+          <w:lang w:val="de-DE"/>
+        </w:rPr>
+        <w:t>4</w:t>
+      </w:r>
+      <w:r>
+        <w:rPr>
+          <w:rFonts w:ascii="Verdana" w:hAnsi="Verdana"/>
+          <w:lang w:val="de-DE"/>
+        </w:rPr>
+        <w:t xml:space="preserve">] Brisson, Nicholas M., Martin Krämer, Leonie A.N. Krahl, et al. </w:t>
+      </w:r>
+      <w:r>
+        <w:rPr>
+          <w:rFonts w:ascii="Verdana" w:hAnsi="Verdana"/>
+        </w:rPr>
+        <w:t xml:space="preserve">(Nov. 2022). “A novel multipurpose device for guided knee motion and loading during dynamic magnetic resonance imaging”. </w:t>
+      </w:r>
+      <w:proofErr w:type="spellStart"/>
+      <w:r>
+        <w:rPr>
+          <w:rFonts w:ascii="Verdana" w:hAnsi="Verdana"/>
+        </w:rPr>
+        <w:t>en</w:t>
+      </w:r>
+      <w:proofErr w:type="spellEnd"/>
+      <w:r>
+        <w:rPr>
+          <w:rFonts w:ascii="Verdana" w:hAnsi="Verdana"/>
+        </w:rPr>
+        <w:t xml:space="preserve">. </w:t>
+      </w:r>
+      <w:r>
+        <w:rPr>
+          <w:rFonts w:ascii="Verdana" w:hAnsi="Verdana"/>
+          <w:lang w:val="de-DE"/>
+        </w:rPr>
+        <w:t>In: Zeitschrift für Medizinische Physik 32.4, pp. 500–513. doi: 10.1016/j.zemedi.2021.12.002.</w:t>
+      </w:r>
+    </w:p>
+    <w:p>
+      <w:pPr>
+        <w:spacing w:line="360" w:lineRule="auto"/>
+        <w:rPr>
+          <w:rFonts w:ascii="Verdana" w:hAnsi="Verdana"/>
+        </w:rPr>
+      </w:pPr>
+      <w:r>
+        <w:rPr>
+          <w:rFonts w:ascii="Verdana" w:hAnsi="Verdana"/>
+          <w:lang w:val="de-DE"/>
+        </w:rPr>
+        <w:t>[</w:t>
+      </w:r>
+      <w:r>
+        <w:rPr>
+          <w:rFonts w:ascii="Verdana" w:hAnsi="Verdana"/>
+          <w:lang w:val="de-DE"/>
+        </w:rPr>
+        <w:t>5</w:t>
+      </w:r>
+      <w:r>
+        <w:rPr>
+          <w:rFonts w:ascii="Verdana" w:hAnsi="Verdana"/>
+          <w:lang w:val="de-DE"/>
+        </w:rPr>
+        <w:t xml:space="preserve">] Aleksiev, Martin, Martin Krämer, Nicholas M. Brisson, et al. </w:t>
+      </w:r>
+      <w:r>
+        <w:rPr>
+          <w:rFonts w:ascii="Verdana" w:hAnsi="Verdana"/>
+        </w:rPr>
+        <w:t xml:space="preserve">(Oct. 2022). “High-resolution CINE imaging of active guided knee motion using continuously acquired golden-angle radial MRI and rotary sensor information”. In: Magnetic Resonance Imaging 92, pp. 161–168. </w:t>
+      </w:r>
+      <w:proofErr w:type="spellStart"/>
       <w:proofErr w:type="gramStart"/>
       <w:r>
         <w:rPr>
           <w:rFonts w:ascii="Verdana" w:hAnsi="Verdana"/>
         </w:rPr>
-        <w:t>2008;16:116</w:t>
-      </w:r>
+        <w:t>issn</w:t>
+      </w:r>
+      <w:proofErr w:type="spellEnd"/>
       <w:proofErr w:type="gramEnd"/>
       <w:r>
         <w:rPr>
           <w:rFonts w:ascii="Verdana" w:hAnsi="Verdana"/>
         </w:rPr>
-        <w:t xml:space="preserve">-8. </w:t>
+        <w:t xml:space="preserve">: 0730725X. </w:t>
+      </w:r>
+      <w:proofErr w:type="gramStart"/>
+      <w:r>
+        <w:rPr>
+          <w:rFonts w:ascii="Verdana" w:hAnsi="Verdana"/>
+        </w:rPr>
+        <w:t>doi:10.1016/j.mri</w:t>
+      </w:r>
+      <w:proofErr w:type="gramEnd"/>
+      <w:r>
+        <w:rPr>
+          <w:rFonts w:ascii="Verdana" w:hAnsi="Verdana"/>
+        </w:rPr>
+        <w:t>.2022.06.015.</w:t>
+      </w:r>
+    </w:p>
+    <w:p>
+      <w:pPr>
+        <w:spacing w:line="360" w:lineRule="auto"/>
+        <w:rPr>
+          <w:rFonts w:ascii="Verdana" w:hAnsi="Verdana"/>
+        </w:rPr>
+      </w:pPr>
+      <w:r>
+        <w:rPr>
+          <w:rFonts w:ascii="Verdana" w:hAnsi="Verdana"/>
+        </w:rPr>
+        <w:t>[</w:t>
+      </w:r>
+      <w:r>
+        <w:rPr>
+          <w:rFonts w:ascii="Verdana" w:hAnsi="Verdana"/>
+        </w:rPr>
+        <w:t>6</w:t>
+      </w:r>
+      <w:r>
+        <w:rPr>
+          <w:rFonts w:ascii="Verdana" w:hAnsi="Verdana"/>
+        </w:rPr>
+        <w:t xml:space="preserve">] Canny, John (Nov. 1986). </w:t>
+      </w:r>
+      <w:r>
+        <w:rPr>
+          <w:rFonts w:ascii="Verdana" w:hAnsi="Verdana"/>
+        </w:rPr>
+        <w:t xml:space="preserve">“A Computational Approach to Edge Detection”. </w:t>
+      </w:r>
+      <w:proofErr w:type="spellStart"/>
+      <w:proofErr w:type="gramStart"/>
+      <w:r>
+        <w:rPr>
+          <w:rFonts w:ascii="Verdana" w:hAnsi="Verdana"/>
+        </w:rPr>
+        <w:t>In:IEEE</w:t>
+      </w:r>
+      <w:proofErr w:type="spellEnd"/>
+      <w:proofErr w:type="gramEnd"/>
+      <w:r>
+        <w:rPr>
+          <w:rFonts w:ascii="Verdana" w:hAnsi="Verdana"/>
+        </w:rPr>
+        <w:t xml:space="preserve"> Transactions on Pattern Analysis and Machine Intelligence PAMI-8.6, pp. 679–698. </w:t>
+      </w:r>
+      <w:proofErr w:type="spellStart"/>
+      <w:r>
+        <w:rPr>
+          <w:rFonts w:ascii="Verdana" w:hAnsi="Verdana"/>
+        </w:rPr>
+        <w:t>issn</w:t>
+      </w:r>
+      <w:proofErr w:type="spellEnd"/>
+      <w:r>
+        <w:rPr>
+          <w:rFonts w:ascii="Verdana" w:hAnsi="Verdana"/>
+        </w:rPr>
+        <w:t xml:space="preserve">: 0162-8828. </w:t>
+      </w:r>
+      <w:proofErr w:type="spellStart"/>
+      <w:r>
+        <w:rPr>
+          <w:rFonts w:ascii="Verdana" w:hAnsi="Verdana"/>
+        </w:rPr>
+        <w:t>doi</w:t>
+      </w:r>
+      <w:proofErr w:type="spellEnd"/>
+      <w:r>
+        <w:rPr>
+          <w:rFonts w:ascii="Verdana" w:hAnsi="Verdana"/>
+        </w:rPr>
+        <w:t>: 10.1109/TPAMI.1986.4767851.</w:t>
+      </w:r>
+    </w:p>
+    <w:p>
+      <w:pPr>
+        <w:pBdr>
+          <w:bottom w:val="single" w:sz="12" w:space="1" w:color="auto"/>
+        </w:pBdr>
+      </w:pPr>
+    </w:p>
+    <w:p>
+      <w:pPr>
+        <w:rPr>
+          <w:lang w:val="en-DE"/>
+        </w:rPr>
+      </w:pPr>
+      <w:r>
+        <w:rPr>
+          <w:lang w:val="en-DE"/>
+        </w:rPr>
+        <w:t xml:space="preserve">[1] Conconi M, De Carli F, Berni M, </w:t>
+      </w:r>
+      <w:proofErr w:type="spellStart"/>
+      <w:r>
+        <w:rPr>
+          <w:lang w:val="en-DE"/>
+        </w:rPr>
+        <w:t>Sancisi</w:t>
+      </w:r>
+      <w:proofErr w:type="spellEnd"/>
+      <w:r>
+        <w:rPr>
+          <w:lang w:val="en-DE"/>
+        </w:rPr>
+        <w:t xml:space="preserve"> N, Parenti-Castelli V, Monetti G. In-Vivo Quantification of Knee Deep-Flexion in Physiological Loading Condition </w:t>
+      </w:r>
+      <w:proofErr w:type="gramStart"/>
+      <w:r>
+        <w:rPr>
+          <w:lang w:val="en-DE"/>
+        </w:rPr>
+        <w:t>trough</w:t>
+      </w:r>
+      <w:proofErr w:type="gramEnd"/>
+      <w:r>
+        <w:rPr>
+          <w:lang w:val="en-DE"/>
+        </w:rPr>
+        <w:t xml:space="preserve"> Dynamic MRI. Applied Sciences </w:t>
+      </w:r>
+      <w:proofErr w:type="gramStart"/>
+      <w:r>
+        <w:rPr>
+          <w:lang w:val="en-DE"/>
+        </w:rPr>
+        <w:t>2023;13:629</w:t>
+      </w:r>
+      <w:proofErr w:type="gramEnd"/>
+      <w:r>
+        <w:rPr>
+          <w:lang w:val="en-DE"/>
+        </w:rPr>
+        <w:t xml:space="preserve">. </w:t>
       </w:r>
       <w:hyperlink r:id="rId6" w:history="1">
         <w:r>
           <w:rPr>
             <w:rStyle w:val="Hyperlink"/>
-            <w:rFonts w:ascii="Verdana" w:hAnsi="Verdana"/>
+            <w:lang w:val="en-DE"/>
           </w:rPr>
-          <w:t>https://doi.org/10.1053/j.otsm.2008.10.005</w:t>
+          <w:t>https://doi.org/10.3390/app13010629</w:t>
         </w:r>
       </w:hyperlink>
       <w:r>
         <w:rPr>
-          <w:rFonts w:ascii="Verdana" w:hAnsi="Verdana"/>
+          <w:lang w:val="en-DE"/>
         </w:rPr>
         <w:t>.</w:t>
       </w:r>
     </w:p>
     <w:p>
       <w:pPr>
-        <w:spacing w:line="360" w:lineRule="auto"/>
-        <w:rPr>
-          <w:rFonts w:ascii="Verdana" w:hAnsi="Verdana"/>
-          <w:lang w:val="de-DE"/>
+        <w:rPr>
+          <w:lang w:val="en-DE"/>
         </w:rPr>
       </w:pPr>
       <w:r>
         <w:rPr>
-          <w:rFonts w:ascii="Verdana" w:hAnsi="Verdana"/>
-          <w:lang w:val="de-DE"/>
-        </w:rPr>
-        <w:t>[</w:t>
-      </w:r>
-      <w:r>
-        <w:rPr>
-          <w:rFonts w:ascii="Verdana" w:hAnsi="Verdana"/>
-          <w:lang w:val="de-DE"/>
-        </w:rPr>
-        <w:t>4</w:t>
-      </w:r>
-      <w:r>
-        <w:rPr>
-          <w:rFonts w:ascii="Verdana" w:hAnsi="Verdana"/>
-          <w:lang w:val="de-DE"/>
-        </w:rPr>
-        <w:t xml:space="preserve">] Brisson, Nicholas M., Martin Krämer, Leonie A.N. Krahl, et al. </w:t>
-      </w:r>
-      <w:r>
-        <w:rPr>
-          <w:rFonts w:ascii="Verdana" w:hAnsi="Verdana"/>
-        </w:rPr>
-        <w:t xml:space="preserve">(Nov. 2022). “A novel multipurpose device for guided knee motion and loading during dynamic magnetic resonance imaging”. </w:t>
-      </w:r>
-      <w:proofErr w:type="spellStart"/>
-      <w:r>
-        <w:rPr>
-          <w:rFonts w:ascii="Verdana" w:hAnsi="Verdana"/>
-        </w:rPr>
-        <w:t>en</w:t>
-      </w:r>
-      <w:proofErr w:type="spellEnd"/>
-      <w:r>
-        <w:rPr>
-          <w:rFonts w:ascii="Verdana" w:hAnsi="Verdana"/>
-        </w:rPr>
-        <w:t xml:space="preserve">. </w:t>
-      </w:r>
-      <w:r>
-        <w:rPr>
-          <w:rFonts w:ascii="Verdana" w:hAnsi="Verdana"/>
-          <w:lang w:val="de-DE"/>
-        </w:rPr>
-        <w:t>In: Zeitschrift für Medizinische Physik 32.4, pp. 500–513. doi: 10.1016/j.zemedi.2021.12.002.</w:t>
+          <w:lang w:val="en-DE"/>
+        </w:rPr>
+        <w:t xml:space="preserve">[2] Kaiser J, Bradford R, Johnson K, Wieben O, Thelen DG. Measurement of tibiofemoral kinematics using highly accelerated 3D radial sampling. Magnetic Resonance in Medicine </w:t>
+      </w:r>
+      <w:proofErr w:type="gramStart"/>
+      <w:r>
+        <w:rPr>
+          <w:lang w:val="en-DE"/>
+        </w:rPr>
+        <w:t>2013;69:1310</w:t>
+      </w:r>
+      <w:proofErr w:type="gramEnd"/>
+      <w:r>
+        <w:rPr>
+          <w:lang w:val="en-DE"/>
+        </w:rPr>
+        <w:t xml:space="preserve">–6. </w:t>
+      </w:r>
+      <w:hyperlink r:id="rId7" w:history="1">
+        <w:r>
+          <w:rPr>
+            <w:rStyle w:val="Hyperlink"/>
+            <w:lang w:val="en-DE"/>
+          </w:rPr>
+          <w:t>https://doi.org/10.1002/mrm.24362</w:t>
+        </w:r>
+      </w:hyperlink>
+      <w:r>
+        <w:rPr>
+          <w:lang w:val="en-DE"/>
+        </w:rPr>
+        <w:t>.</w:t>
       </w:r>
     </w:p>
     <w:p>
       <w:pPr>
-        <w:spacing w:line="360" w:lineRule="auto"/>
-        <w:rPr>
-          <w:rFonts w:ascii="Verdana" w:hAnsi="Verdana"/>
+        <w:rPr>
+          <w:lang w:val="en-DE"/>
         </w:rPr>
       </w:pPr>
       <w:r>
         <w:rPr>
-          <w:rFonts w:ascii="Verdana" w:hAnsi="Verdana"/>
-          <w:lang w:val="de-DE"/>
-        </w:rPr>
-        <w:t>[</w:t>
-      </w:r>
-      <w:r>
-        <w:rPr>
-          <w:rFonts w:ascii="Verdana" w:hAnsi="Verdana"/>
-          <w:lang w:val="de-DE"/>
-        </w:rPr>
-        <w:t>5</w:t>
-      </w:r>
-      <w:r>
-        <w:rPr>
-          <w:rFonts w:ascii="Verdana" w:hAnsi="Verdana"/>
-          <w:lang w:val="de-DE"/>
-        </w:rPr>
-        <w:t xml:space="preserve">] Aleksiev, Martin, Martin Krämer, Nicholas M. Brisson, et al. </w:t>
-      </w:r>
-      <w:r>
-        <w:rPr>
-          <w:rFonts w:ascii="Verdana" w:hAnsi="Verdana"/>
-        </w:rPr>
-        <w:t xml:space="preserve">(Oct. 2022). “High-resolution CINE imaging of active guided knee motion using continuously acquired golden-angle radial MRI and rotary sensor information”. In: Magnetic Resonance Imaging 92, pp. 161–168. </w:t>
+          <w:lang w:val="en-DE"/>
+        </w:rPr>
+        <w:t xml:space="preserve">[3] Kaiser J, </w:t>
       </w:r>
       <w:proofErr w:type="spellStart"/>
       <w:r>
         <w:rPr>
-          <w:rFonts w:ascii="Verdana" w:hAnsi="Verdana"/>
-        </w:rPr>
-        <w:t>issn</w:t>
+          <w:lang w:val="en-DE"/>
+        </w:rPr>
+        <w:t>Vignos</w:t>
       </w:r>
       <w:proofErr w:type="spellEnd"/>
       <w:r>
         <w:rPr>
-          <w:rFonts w:ascii="Verdana" w:hAnsi="Verdana"/>
-        </w:rPr>
-        <w:t xml:space="preserve">: 0730725X. </w:t>
+          <w:lang w:val="en-DE"/>
+        </w:rPr>
+        <w:t xml:space="preserve"> MF, Kijowski R, Baer G, Thelen DG. Effect of Loading on In Vivo Tibiofemoral and Patellofemoral Kinematics of Healthy and ACL-Reconstructed Knees. The American Journal of Sports Medicine </w:t>
       </w:r>
       <w:proofErr w:type="gramStart"/>
       <w:r>
         <w:rPr>
-          <w:rFonts w:ascii="Verdana" w:hAnsi="Verdana"/>
-        </w:rPr>
-        <w:t>doi:10.1016/j.mri</w:t>
+          <w:lang w:val="en-DE"/>
+        </w:rPr>
+        <w:t>2017;45:3272</w:t>
       </w:r>
       <w:proofErr w:type="gramEnd"/>
       <w:r>
         <w:rPr>
-          <w:rFonts w:ascii="Verdana" w:hAnsi="Verdana"/>
-        </w:rPr>
-        <w:t>.2022.06.015.</w:t>
+          <w:lang w:val="en-DE"/>
+        </w:rPr>
+        <w:t xml:space="preserve">–9. </w:t>
+      </w:r>
+      <w:hyperlink r:id="rId8" w:history="1">
+        <w:r>
+          <w:rPr>
+            <w:rStyle w:val="Hyperlink"/>
+            <w:lang w:val="en-DE"/>
+          </w:rPr>
+          <w:t>https://doi.org/10.1177/0363546517724417</w:t>
+        </w:r>
+      </w:hyperlink>
+      <w:r>
+        <w:rPr>
+          <w:lang w:val="en-DE"/>
+        </w:rPr>
+        <w:t>.</w:t>
       </w:r>
     </w:p>
     <w:p>
       <w:pPr>
-        <w:spacing w:line="360" w:lineRule="auto"/>
-        <w:rPr>
-          <w:rFonts w:ascii="Verdana" w:hAnsi="Verdana"/>
+        <w:rPr>
+          <w:lang w:val="en-DE"/>
         </w:rPr>
       </w:pPr>
       <w:r>
         <w:rPr>
-          <w:rFonts w:ascii="Verdana" w:hAnsi="Verdana"/>
-          <w:lang w:val="de-DE"/>
-        </w:rPr>
-        <w:t>[</w:t>
-      </w:r>
-      <w:r>
-        <w:rPr>
-          <w:rFonts w:ascii="Verdana" w:hAnsi="Verdana"/>
-          <w:lang w:val="de-DE"/>
-        </w:rPr>
-        <w:t>6</w:t>
-      </w:r>
-      <w:r>
-        <w:rPr>
-          <w:rFonts w:ascii="Verdana" w:hAnsi="Verdana"/>
-          <w:lang w:val="de-DE"/>
-        </w:rPr>
-        <w:t xml:space="preserve">] Canny, John (Nov. 1986). </w:t>
-      </w:r>
-      <w:r>
-        <w:rPr>
-          <w:rFonts w:ascii="Verdana" w:hAnsi="Verdana"/>
-        </w:rPr>
-        <w:t xml:space="preserve">“A Computational Approach to Edge Detection”. </w:t>
+          <w:lang w:val="en-DE"/>
+        </w:rPr>
+        <w:lastRenderedPageBreak/>
+        <w:t xml:space="preserve">[4] Rebmann AJ, Sheehan FT. Precise 3D skeletal kinematics using fast phase contrast magnetic resonance imaging. Journal of Magnetic Resonance Imaging </w:t>
+      </w:r>
+      <w:proofErr w:type="gramStart"/>
+      <w:r>
+        <w:rPr>
+          <w:lang w:val="en-DE"/>
+        </w:rPr>
+        <w:t>2003;17:206</w:t>
+      </w:r>
+      <w:proofErr w:type="gramEnd"/>
+      <w:r>
+        <w:rPr>
+          <w:lang w:val="en-DE"/>
+        </w:rPr>
+        <w:t xml:space="preserve">–13. </w:t>
+      </w:r>
+      <w:hyperlink r:id="rId9" w:history="1">
+        <w:r>
+          <w:rPr>
+            <w:rStyle w:val="Hyperlink"/>
+            <w:lang w:val="en-DE"/>
+          </w:rPr>
+          <w:t>https://doi.org/10.1002/jmri.10253</w:t>
+        </w:r>
+      </w:hyperlink>
+      <w:r>
+        <w:rPr>
+          <w:lang w:val="en-DE"/>
+        </w:rPr>
+        <w:t>.</w:t>
+      </w:r>
+    </w:p>
+    <w:p>
+      <w:pPr>
+        <w:rPr>
+          <w:lang w:val="en-DE"/>
+        </w:rPr>
+      </w:pPr>
+      <w:r>
+        <w:rPr>
+          <w:lang w:val="en-DE"/>
+        </w:rPr>
+        <w:t xml:space="preserve">[5] Mazzoli V, </w:t>
       </w:r>
       <w:proofErr w:type="spellStart"/>
+      <w:r>
+        <w:rPr>
+          <w:lang w:val="en-DE"/>
+        </w:rPr>
+        <w:t>Schoormans</w:t>
+      </w:r>
+      <w:proofErr w:type="spellEnd"/>
+      <w:r>
+        <w:rPr>
+          <w:lang w:val="en-DE"/>
+        </w:rPr>
+        <w:t xml:space="preserve"> J, </w:t>
+      </w:r>
+      <w:proofErr w:type="spellStart"/>
+      <w:r>
+        <w:rPr>
+          <w:lang w:val="en-DE"/>
+        </w:rPr>
+        <w:t>Froeling</w:t>
+      </w:r>
+      <w:proofErr w:type="spellEnd"/>
+      <w:r>
+        <w:rPr>
+          <w:lang w:val="en-DE"/>
+        </w:rPr>
+        <w:t xml:space="preserve"> M, </w:t>
+      </w:r>
+      <w:proofErr w:type="spellStart"/>
+      <w:r>
+        <w:rPr>
+          <w:lang w:val="en-DE"/>
+        </w:rPr>
+        <w:t>Sprengers</w:t>
+      </w:r>
+      <w:proofErr w:type="spellEnd"/>
+      <w:r>
+        <w:rPr>
+          <w:lang w:val="en-DE"/>
+        </w:rPr>
+        <w:t xml:space="preserve"> AM, Coolen BF, </w:t>
+      </w:r>
+      <w:proofErr w:type="spellStart"/>
+      <w:r>
+        <w:rPr>
+          <w:lang w:val="en-DE"/>
+        </w:rPr>
+        <w:t>Verdonschot</w:t>
+      </w:r>
+      <w:proofErr w:type="spellEnd"/>
+      <w:r>
+        <w:rPr>
+          <w:lang w:val="en-DE"/>
+        </w:rPr>
+        <w:t xml:space="preserve"> N, et al. Accelerated 4D self</w:t>
+      </w:r>
+      <w:r>
+        <w:rPr>
+          <w:rFonts w:ascii="Cambria Math" w:hAnsi="Cambria Math" w:cs="Cambria Math"/>
+          <w:lang w:val="en-DE"/>
+        </w:rPr>
+        <w:t>‐</w:t>
+      </w:r>
+      <w:r>
+        <w:rPr>
+          <w:lang w:val="en-DE"/>
+        </w:rPr>
+        <w:t>gated MRI of tibiofemoral kinematics. NMR in Biomedicine 2017;</w:t>
+      </w:r>
       <w:proofErr w:type="gramStart"/>
       <w:r>
         <w:rPr>
-          <w:rFonts w:ascii="Verdana" w:hAnsi="Verdana"/>
-        </w:rPr>
-        <w:t>In:IEEE</w:t>
+          <w:lang w:val="en-DE"/>
+        </w:rPr>
+        <w:t>30:e</w:t>
+      </w:r>
+      <w:proofErr w:type="gramEnd"/>
+      <w:r>
+        <w:rPr>
+          <w:lang w:val="en-DE"/>
+        </w:rPr>
+        <w:t xml:space="preserve">3791. </w:t>
+      </w:r>
+      <w:hyperlink r:id="rId10" w:history="1">
+        <w:r>
+          <w:rPr>
+            <w:rStyle w:val="Hyperlink"/>
+            <w:lang w:val="en-DE"/>
+          </w:rPr>
+          <w:t>https://doi.org/10.1002/nbm.3791</w:t>
+        </w:r>
+      </w:hyperlink>
+      <w:r>
+        <w:rPr>
+          <w:lang w:val="en-DE"/>
+        </w:rPr>
+        <w:t>.</w:t>
+      </w:r>
+    </w:p>
+    <w:p>
+      <w:pPr>
+        <w:rPr>
+          <w:lang w:val="en-DE"/>
+        </w:rPr>
+      </w:pPr>
+      <w:r>
+        <w:rPr>
+          <w:lang w:val="en-DE"/>
+        </w:rPr>
+        <w:t xml:space="preserve">[6] Westphal CJ, Schmitz A, Reeder SB, Thelen DG. Load-dependent variations in knee kinematics measured with dynamic MRI. Journal of Biomechanics </w:t>
+      </w:r>
+      <w:proofErr w:type="gramStart"/>
+      <w:r>
+        <w:rPr>
+          <w:lang w:val="en-DE"/>
+        </w:rPr>
+        <w:t>2013;46:2045</w:t>
+      </w:r>
+      <w:proofErr w:type="gramEnd"/>
+      <w:r>
+        <w:rPr>
+          <w:lang w:val="en-DE"/>
+        </w:rPr>
+        <w:t xml:space="preserve">–52. </w:t>
+      </w:r>
+      <w:hyperlink r:id="rId11" w:history="1">
+        <w:r>
+          <w:rPr>
+            <w:rStyle w:val="Hyperlink"/>
+            <w:lang w:val="en-DE"/>
+          </w:rPr>
+          <w:t>https://doi.org/10.1016/j.jbiomech.2013.05.027</w:t>
+        </w:r>
+      </w:hyperlink>
+      <w:r>
+        <w:rPr>
+          <w:lang w:val="en-DE"/>
+        </w:rPr>
+        <w:t>.</w:t>
+      </w:r>
+    </w:p>
+    <w:p>
+      <w:pPr>
+        <w:rPr>
+          <w:lang w:val="en-DE"/>
+        </w:rPr>
+      </w:pPr>
+      <w:r>
+        <w:rPr>
+          <w:lang w:val="en-DE"/>
+        </w:rPr>
+        <w:t xml:space="preserve">[7] Draper CE, </w:t>
+      </w:r>
+      <w:proofErr w:type="spellStart"/>
+      <w:r>
+        <w:rPr>
+          <w:lang w:val="en-DE"/>
+        </w:rPr>
+        <w:t>Besier</w:t>
       </w:r>
       <w:proofErr w:type="spellEnd"/>
+      <w:r>
+        <w:rPr>
+          <w:lang w:val="en-DE"/>
+        </w:rPr>
+        <w:t xml:space="preserve"> TF, Santos JM, Jennings F, </w:t>
+      </w:r>
+      <w:proofErr w:type="spellStart"/>
+      <w:r>
+        <w:rPr>
+          <w:lang w:val="en-DE"/>
+        </w:rPr>
+        <w:t>Fredericson</w:t>
+      </w:r>
+      <w:proofErr w:type="spellEnd"/>
+      <w:r>
+        <w:rPr>
+          <w:lang w:val="en-DE"/>
+        </w:rPr>
+        <w:t xml:space="preserve"> M, Gold GE, et al. Using real-time MRI to quantify altered joint kinematics in subjects with patellofemoral pain and to evaluate the effects of a patellar brace or sleeve on joint motion. Journal of Orthopaedic Research </w:t>
+      </w:r>
+      <w:proofErr w:type="gramStart"/>
+      <w:r>
+        <w:rPr>
+          <w:lang w:val="en-DE"/>
+        </w:rPr>
+        <w:t>2009;27:571</w:t>
+      </w:r>
       <w:proofErr w:type="gramEnd"/>
       <w:r>
         <w:rPr>
-          <w:rFonts w:ascii="Verdana" w:hAnsi="Verdana"/>
-        </w:rPr>
-        <w:t xml:space="preserve"> Transactions on Pattern Analysis and Machine Intelligence PAMI-8.6, pp. 679–698. </w:t>
+          <w:lang w:val="en-DE"/>
+        </w:rPr>
+        <w:t xml:space="preserve">–7. </w:t>
+      </w:r>
+      <w:hyperlink r:id="rId12" w:history="1">
+        <w:r>
+          <w:rPr>
+            <w:rStyle w:val="Hyperlink"/>
+            <w:lang w:val="en-DE"/>
+          </w:rPr>
+          <w:t>https://doi.org/10.1002/jor.20790</w:t>
+        </w:r>
+      </w:hyperlink>
+      <w:r>
+        <w:rPr>
+          <w:lang w:val="en-DE"/>
+        </w:rPr>
+        <w:t>.</w:t>
+      </w:r>
+    </w:p>
+    <w:p>
+      <w:pPr>
+        <w:rPr>
+          <w:lang w:val="en-DE"/>
+        </w:rPr>
+      </w:pPr>
+      <w:r>
+        <w:rPr>
+          <w:lang w:val="en-DE"/>
+        </w:rPr>
+        <w:t xml:space="preserve">[8] Brossmann J, Muhle C, Schröder C, Melchert UH, </w:t>
       </w:r>
       <w:proofErr w:type="spellStart"/>
       <w:r>
         <w:rPr>
-          <w:rFonts w:ascii="Verdana" w:hAnsi="Verdana"/>
-        </w:rPr>
-        <w:t>issn</w:t>
+          <w:lang w:val="en-DE"/>
+        </w:rPr>
+        <w:t>Büll</w:t>
       </w:r>
       <w:proofErr w:type="spellEnd"/>
       <w:r>
         <w:rPr>
-          <w:rFonts w:ascii="Verdana" w:hAnsi="Verdana"/>
-        </w:rPr>
-        <w:t xml:space="preserve">: 0162-8828. </w:t>
+          <w:lang w:val="en-DE"/>
+        </w:rPr>
+        <w:t xml:space="preserve"> CC, Spielmann RP, et al. Patellar tracking patterns during active and passive knee extension: evaluation with motion-triggered cine MR imaging. Radiology </w:t>
+      </w:r>
+      <w:proofErr w:type="gramStart"/>
+      <w:r>
+        <w:rPr>
+          <w:lang w:val="en-DE"/>
+        </w:rPr>
+        <w:t>1993;187:205</w:t>
+      </w:r>
+      <w:proofErr w:type="gramEnd"/>
+      <w:r>
+        <w:rPr>
+          <w:lang w:val="en-DE"/>
+        </w:rPr>
+        <w:t xml:space="preserve">–12. </w:t>
+      </w:r>
+      <w:hyperlink r:id="rId13" w:history="1">
+        <w:r>
+          <w:rPr>
+            <w:rStyle w:val="Hyperlink"/>
+            <w:lang w:val="en-DE"/>
+          </w:rPr>
+          <w:t>https://doi.org/10.1148/radiology.187.1.8451415</w:t>
+        </w:r>
+      </w:hyperlink>
+      <w:r>
+        <w:rPr>
+          <w:lang w:val="en-DE"/>
+        </w:rPr>
+        <w:t>.</w:t>
+      </w:r>
+    </w:p>
+    <w:p>
+      <w:pPr>
+        <w:rPr>
+          <w:lang w:val="en-DE"/>
+        </w:rPr>
+      </w:pPr>
+      <w:r>
+        <w:rPr>
+          <w:lang w:val="en-DE"/>
+        </w:rPr>
+        <w:t xml:space="preserve">[9] </w:t>
       </w:r>
       <w:proofErr w:type="spellStart"/>
       <w:r>
         <w:rPr>
-          <w:rFonts w:ascii="Verdana" w:hAnsi="Verdana"/>
-        </w:rPr>
-        <w:t>doi</w:t>
+          <w:lang w:val="en-DE"/>
+        </w:rPr>
+        <w:t>Barrance</w:t>
       </w:r>
       <w:proofErr w:type="spellEnd"/>
       <w:r>
         <w:rPr>
-          <w:rFonts w:ascii="Verdana" w:hAnsi="Verdana"/>
-        </w:rPr>
-        <w:t>: 10.1109/TPAMI.1986.4767851.</w:t>
+          <w:lang w:val="en-DE"/>
+        </w:rPr>
+        <w:t xml:space="preserve"> PJ, Williams GN, Snyder-Mackler L, Buchanan TS. Altered knee kinematics in ACL-deficient non-copers: a comparison using dynamic MRI. Journal of Orthopaedic Research </w:t>
+      </w:r>
+      <w:proofErr w:type="gramStart"/>
+      <w:r>
+        <w:rPr>
+          <w:lang w:val="en-DE"/>
+        </w:rPr>
+        <w:t>2006;24:132</w:t>
+      </w:r>
+      <w:proofErr w:type="gramEnd"/>
+      <w:r>
+        <w:rPr>
+          <w:lang w:val="en-DE"/>
+        </w:rPr>
+        <w:t xml:space="preserve">–40. </w:t>
+      </w:r>
+      <w:hyperlink r:id="rId14" w:history="1">
+        <w:r>
+          <w:rPr>
+            <w:rStyle w:val="Hyperlink"/>
+            <w:lang w:val="en-DE"/>
+          </w:rPr>
+          <w:t>https://doi.org/10.1002/jor.20016</w:t>
+        </w:r>
+      </w:hyperlink>
+      <w:r>
+        <w:rPr>
+          <w:lang w:val="en-DE"/>
+        </w:rPr>
+        <w:t>.</w:t>
       </w:r>
     </w:p>
-    <w:p/>
+    <w:p>
+      <w:pPr>
+        <w:rPr>
+          <w:lang w:val="en-DE"/>
+        </w:rPr>
+      </w:pPr>
+      <w:r>
+        <w:rPr>
+          <w:lang w:val="en-DE"/>
+        </w:rPr>
+        <w:t xml:space="preserve">[10] Seisler AR, Sheehan FT. Normative three-dimensional patellofemoral and tibiofemoral kinematics: a dynamic, in vivo study. IEEE Transactions on Bio-Medical Engineering </w:t>
+      </w:r>
+      <w:proofErr w:type="gramStart"/>
+      <w:r>
+        <w:rPr>
+          <w:lang w:val="en-DE"/>
+        </w:rPr>
+        <w:t>2007;54:1333</w:t>
+      </w:r>
+      <w:proofErr w:type="gramEnd"/>
+      <w:r>
+        <w:rPr>
+          <w:lang w:val="en-DE"/>
+        </w:rPr>
+        <w:t xml:space="preserve">–41. </w:t>
+      </w:r>
+      <w:hyperlink r:id="rId15" w:history="1">
+        <w:r>
+          <w:rPr>
+            <w:rStyle w:val="Hyperlink"/>
+            <w:lang w:val="en-DE"/>
+          </w:rPr>
+          <w:t>https://doi.org/10.1109/TBME.2007.890735</w:t>
+        </w:r>
+      </w:hyperlink>
+      <w:r>
+        <w:rPr>
+          <w:lang w:val="en-DE"/>
+        </w:rPr>
+        <w:t>.</w:t>
+      </w:r>
+    </w:p>
+    <w:p>
+      <w:pPr>
+        <w:rPr>
+          <w:lang w:val="en-DE"/>
+        </w:rPr>
+      </w:pPr>
+      <w:r>
+        <w:rPr>
+          <w:lang w:val="en-DE"/>
+        </w:rPr>
+        <w:t xml:space="preserve">[11] Behnam AJ, Herzka DA, Sheehan FT. Assessing the accuracy and precision of musculoskeletal motion tracking using cine-PC MRI on a 3.0T platform. Journal of Biomechanics </w:t>
+      </w:r>
+      <w:proofErr w:type="gramStart"/>
+      <w:r>
+        <w:rPr>
+          <w:lang w:val="en-DE"/>
+        </w:rPr>
+        <w:t>2011;44:193</w:t>
+      </w:r>
+      <w:proofErr w:type="gramEnd"/>
+      <w:r>
+        <w:rPr>
+          <w:lang w:val="en-DE"/>
+        </w:rPr>
+        <w:t xml:space="preserve">–7. </w:t>
+      </w:r>
+      <w:hyperlink r:id="rId16" w:history="1">
+        <w:r>
+          <w:rPr>
+            <w:rStyle w:val="Hyperlink"/>
+            <w:lang w:val="en-DE"/>
+          </w:rPr>
+          <w:t>https://doi.org/10.1016/j.jbiomech.2010.08.029</w:t>
+        </w:r>
+      </w:hyperlink>
+      <w:r>
+        <w:rPr>
+          <w:lang w:val="en-DE"/>
+        </w:rPr>
+        <w:t>.</w:t>
+      </w:r>
+    </w:p>
+    <w:p>
+      <w:pPr>
+        <w:rPr>
+          <w:lang w:val="en-DE"/>
+        </w:rPr>
+      </w:pPr>
+    </w:p>
     <w:sectPr>
       <w:pgSz w:w="11906" w:h="16838" w:code="9"/>
       <w:pgMar w:top="1440" w:right="1440" w:bottom="1440" w:left="1440" w:header="709" w:footer="709" w:gutter="0"/>

</xml_diff>